<commit_message>
Test Plan Quantum WebStore.docx
</commit_message>
<xml_diff>
--- a/Test Plan Quantum WebStore.docx
+++ b/Test Plan Quantum WebStore.docx
@@ -115,6 +115,7 @@
         </w:rPr>
         <w:t xml:space="preserve"> </w:t>
       </w:r>
+      <w:proofErr w:type="spellStart"/>
       <w:r>
         <w:rPr>
           <w:b/>
@@ -123,6 +124,7 @@
         </w:rPr>
         <w:t>WebStore</w:t>
       </w:r>
+      <w:proofErr w:type="spellEnd"/>
     </w:p>
     <w:p>
       <w:pPr>
@@ -239,6 +241,77 @@
       <w:pPr>
         <w:jc w:val="center"/>
       </w:pPr>
+      <w:r>
+        <w:drawing>
+          <wp:inline distT="0" distB="0" distL="0" distR="0">
+            <wp:extent cx="1390650" cy="1095375"/>
+            <wp:effectExtent l="38100" t="38100" r="76200" b="47625"/>
+            <wp:docPr id="3" name="Picture 1"/>
+            <wp:cNvGraphicFramePr/>
+            <a:graphic xmlns:a="http://schemas.openxmlformats.org/drawingml/2006/main">
+              <a:graphicData uri="http://schemas.openxmlformats.org/drawingml/2006/picture">
+                <pic:pic xmlns:pic="http://schemas.openxmlformats.org/drawingml/2006/picture">
+                  <pic:nvPicPr>
+                    <pic:cNvPr id="24" name="Picture 3"/>
+                    <pic:cNvPicPr>
+                      <a:picLocks noChangeAspect="1" noChangeArrowheads="1"/>
+                    </pic:cNvPicPr>
+                  </pic:nvPicPr>
+                  <pic:blipFill>
+                    <a:blip r:embed="rId7" cstate="print"/>
+                    <a:stretch>
+                      <a:fillRect/>
+                    </a:stretch>
+                  </pic:blipFill>
+                  <pic:spPr bwMode="auto">
+                    <a:xfrm>
+                      <a:off x="0" y="0"/>
+                      <a:ext cx="1390498" cy="1095255"/>
+                    </a:xfrm>
+                    <a:prstGeom prst="rect">
+                      <a:avLst/>
+                    </a:prstGeom>
+                    <a:noFill/>
+                    <a:ln>
+                      <a:noFill/>
+                    </a:ln>
+                    <a:effectLst>
+                      <a:glow rad="63500">
+                        <a:schemeClr val="tx1">
+                          <a:alpha val="40000"/>
+                        </a:schemeClr>
+                      </a:glow>
+                      <a:outerShdw dist="35921" dir="2700000" algn="ctr" rotWithShape="0">
+                        <a:schemeClr val="bg2"/>
+                      </a:outerShdw>
+                      <a:softEdge rad="63500"/>
+                    </a:effectLst>
+                    <a:extLst>
+                      <a:ext uri="{909E8E84-426E-40DD-AFC4-6F175D3DCCD1}">
+                        <a14:hiddenFill xmlns:p="http://schemas.openxmlformats.org/presentationml/2006/main" xmlns="" xmlns:a14="http://schemas.microsoft.com/office/drawing/2010/main" xmlns:lc="http://schemas.openxmlformats.org/drawingml/2006/lockedCanvas">
+                          <a:solidFill>
+                            <a:schemeClr val="accent1"/>
+                          </a:solidFill>
+                        </a14:hiddenFill>
+                      </a:ext>
+                      <a:ext uri="{91240B29-F687-4F45-9708-019B960494DF}">
+                        <a14:hiddenLine xmlns:p="http://schemas.openxmlformats.org/presentationml/2006/main" xmlns="" xmlns:a14="http://schemas.microsoft.com/office/drawing/2010/main" xmlns:lc="http://schemas.openxmlformats.org/drawingml/2006/lockedCanvas" w="9525">
+                          <a:solidFill>
+                            <a:schemeClr val="tx1"/>
+                          </a:solidFill>
+                          <a:miter lim="800000"/>
+                          <a:headEnd/>
+                          <a:tailEnd/>
+                        </a14:hiddenLine>
+                      </a:ext>
+                    </a:extLst>
+                  </pic:spPr>
+                </pic:pic>
+              </a:graphicData>
+            </a:graphic>
+          </wp:inline>
+        </w:drawing>
+      </w:r>
     </w:p>
     <w:p>
       <w:pPr>
@@ -365,7 +438,6 @@
               <w:rPr>
                 <w:b/>
               </w:rPr>
-              <w:lastRenderedPageBreak/>
               <w:t>DATE</w:t>
             </w:r>
           </w:p>
@@ -1156,6 +1228,7 @@
           <w:b/>
           <w:sz w:val="28"/>
         </w:rPr>
+        <w:lastRenderedPageBreak/>
         <w:t>Table of Contents</w:t>
       </w:r>
     </w:p>
@@ -2891,6 +2964,7 @@
       <w:bookmarkStart w:id="1" w:name="_Toc357680653"/>
       <w:bookmarkStart w:id="2" w:name="_Toc406241375"/>
       <w:r>
+        <w:lastRenderedPageBreak/>
         <w:t xml:space="preserve">1. </w:t>
       </w:r>
       <w:r>
@@ -2914,7 +2988,21 @@
         <w:rPr>
           <w:rFonts w:cs="Arial"/>
         </w:rPr>
-        <w:t>The goal of this document is to develop a test plan for the Quantum WebStore. This document defines all the procedures and activities required to prepare for testing of the functionalities of the system. The objectives of the test plan are to define the activities to perform testing, define the test deliverables documents and to identify the various risks and contingencies.</w:t>
+        <w:t xml:space="preserve">The goal of this document is to develop a test plan for the Quantum </w:t>
+      </w:r>
+      <w:proofErr w:type="spellStart"/>
+      <w:r>
+        <w:rPr>
+          <w:rFonts w:cs="Arial"/>
+        </w:rPr>
+        <w:t>WebStore</w:t>
+      </w:r>
+      <w:proofErr w:type="spellEnd"/>
+      <w:r>
+        <w:rPr>
+          <w:rFonts w:cs="Arial"/>
+        </w:rPr>
+        <w:t>. This document defines all the procedures and activities required to prepare for testing of the functionalities of the system. The objectives of the test plan are to define the activities to perform testing, define the test deliverables documents and to identify the various risks and contingencies.</w:t>
       </w:r>
     </w:p>
     <w:p>
@@ -2929,6 +3017,7 @@
       </w:pPr>
       <w:bookmarkStart w:id="3" w:name="_Toc357680583"/>
       <w:bookmarkStart w:id="4" w:name="_Toc357680654"/>
+      <w:proofErr w:type="gramStart"/>
       <w:r>
         <w:t>Involved in testing</w:t>
       </w:r>
@@ -2937,7 +3026,15 @@
           <w:rFonts w:cs="Arial"/>
           <w:szCs w:val="24"/>
         </w:rPr>
-        <w:t xml:space="preserve">. </w:t>
+        <w:t>.</w:t>
+      </w:r>
+      <w:proofErr w:type="gramEnd"/>
+      <w:r>
+        <w:rPr>
+          <w:rFonts w:cs="Arial"/>
+          <w:szCs w:val="24"/>
+        </w:rPr>
+        <w:t xml:space="preserve"> </w:t>
       </w:r>
       <w:r>
         <w:t>Test Plan Objectives</w:t>
@@ -2956,8 +3053,13 @@
         <w:t xml:space="preserve">This Test Plan for the </w:t>
       </w:r>
       <w:r>
-        <w:t>Quantum WebStore</w:t>
-      </w:r>
+        <w:t xml:space="preserve">Quantum </w:t>
+      </w:r>
+      <w:proofErr w:type="spellStart"/>
+      <w:r>
+        <w:t>WebStore</w:t>
+      </w:r>
+      <w:proofErr w:type="spellEnd"/>
       <w:r>
         <w:t xml:space="preserve"> supports the following objectives:</w:t>
       </w:r>
@@ -3073,8 +3175,16 @@
         <w:rPr>
           <w:sz w:val="20"/>
         </w:rPr>
-        <w:t>main purpose of Quantum WebStore</w:t>
-      </w:r>
+        <w:t xml:space="preserve">main purpose of Quantum </w:t>
+      </w:r>
+      <w:proofErr w:type="spellStart"/>
+      <w:r>
+        <w:rPr>
+          <w:sz w:val="20"/>
+        </w:rPr>
+        <w:t>WebStore</w:t>
+      </w:r>
+      <w:proofErr w:type="spellEnd"/>
       <w:r>
         <w:rPr>
           <w:sz w:val="20"/>
@@ -3119,11 +3229,13 @@
       <w:r>
         <w:t>2</w:t>
       </w:r>
+      <w:proofErr w:type="gramStart"/>
       <w:r>
         <w:t>.  Security</w:t>
       </w:r>
       <w:bookmarkEnd w:id="11"/>
       <w:bookmarkEnd w:id="12"/>
+      <w:proofErr w:type="gramEnd"/>
     </w:p>
     <w:p>
       <w:pPr>
@@ -3138,6 +3250,7 @@
         </w:rPr>
         <w:t xml:space="preserve">Each </w:t>
       </w:r>
+      <w:proofErr w:type="gramStart"/>
       <w:r>
         <w:rPr>
           <w:sz w:val="20"/>
@@ -3148,7 +3261,14 @@
         <w:rPr>
           <w:sz w:val="20"/>
         </w:rPr>
-        <w:t xml:space="preserve"> will need a username</w:t>
+        <w:t xml:space="preserve"> will</w:t>
+      </w:r>
+      <w:proofErr w:type="gramEnd"/>
+      <w:r>
+        <w:rPr>
+          <w:sz w:val="20"/>
+        </w:rPr>
+        <w:t xml:space="preserve"> need a username</w:t>
       </w:r>
       <w:r>
         <w:rPr>
@@ -3198,8 +3318,16 @@
         <w:rPr>
           <w:sz w:val="20"/>
         </w:rPr>
-        <w:t>Quantum WebStore</w:t>
-      </w:r>
+        <w:t xml:space="preserve">Quantum </w:t>
+      </w:r>
+      <w:proofErr w:type="spellStart"/>
+      <w:r>
+        <w:rPr>
+          <w:sz w:val="20"/>
+        </w:rPr>
+        <w:t>WebStore</w:t>
+      </w:r>
+      <w:proofErr w:type="spellEnd"/>
       <w:r>
         <w:rPr>
           <w:sz w:val="20"/>
@@ -3246,8 +3374,13 @@
         <w:t xml:space="preserve">The System tests will focus on the behavior of the </w:t>
       </w:r>
       <w:r>
-        <w:t>Quantum WebStore</w:t>
-      </w:r>
+        <w:t xml:space="preserve">Quantum </w:t>
+      </w:r>
+      <w:proofErr w:type="spellStart"/>
+      <w:r>
+        <w:t>WebStore</w:t>
+      </w:r>
+      <w:proofErr w:type="spellEnd"/>
       <w:r>
         <w:t xml:space="preserve">. User scenarios will be executed against the system as well as screen mapping and </w:t>
       </w:r>
@@ -3288,13 +3421,41 @@
         <w:rPr>
           <w:sz w:val="20"/>
         </w:rPr>
-        <w:t>Quantum WebStore</w:t>
-      </w:r>
+        <w:t xml:space="preserve">Quantum </w:t>
+      </w:r>
+      <w:proofErr w:type="spellStart"/>
       <w:r>
         <w:rPr>
           <w:sz w:val="20"/>
         </w:rPr>
-        <w:t>’s response times meet the user expectations and does not exceed the specified performance criteria. During these tests, response times will be measured under heavy stress and/or volume.</w:t>
+        <w:t>WebStore</w:t>
+      </w:r>
+      <w:r>
+        <w:rPr>
+          <w:sz w:val="20"/>
+        </w:rPr>
+        <w:t>’s</w:t>
+      </w:r>
+      <w:proofErr w:type="spellEnd"/>
+      <w:r>
+        <w:rPr>
+          <w:sz w:val="20"/>
+        </w:rPr>
+        <w:t xml:space="preserve"> response </w:t>
+      </w:r>
+      <w:proofErr w:type="gramStart"/>
+      <w:r>
+        <w:rPr>
+          <w:sz w:val="20"/>
+        </w:rPr>
+        <w:t>times meet the user expectations and does</w:t>
+      </w:r>
+      <w:proofErr w:type="gramEnd"/>
+      <w:r>
+        <w:rPr>
+          <w:sz w:val="20"/>
+        </w:rPr>
+        <w:t xml:space="preserve"> not exceed the specified performance criteria. During these tests, response times will be measured under heavy stress and/or volume.</w:t>
       </w:r>
     </w:p>
     <w:p>
@@ -3339,8 +3500,16 @@
         <w:rPr>
           <w:sz w:val="20"/>
         </w:rPr>
-        <w:t>Quantum WebStore</w:t>
-      </w:r>
+        <w:t xml:space="preserve">Quantum </w:t>
+      </w:r>
+      <w:proofErr w:type="spellStart"/>
+      <w:r>
+        <w:rPr>
+          <w:sz w:val="20"/>
+        </w:rPr>
+        <w:t>WebStore</w:t>
+      </w:r>
+      <w:proofErr w:type="spellEnd"/>
       <w:r>
         <w:rPr>
           <w:sz w:val="20"/>
@@ -3369,8 +3538,13 @@
         <w:t xml:space="preserve">A suite of automated tests will be developed to test the basic functionality of the </w:t>
       </w:r>
       <w:r>
-        <w:t>Quantum WebStore</w:t>
-      </w:r>
+        <w:t xml:space="preserve">Quantum </w:t>
+      </w:r>
+      <w:proofErr w:type="spellStart"/>
+      <w:r>
+        <w:t>WebStore</w:t>
+      </w:r>
+      <w:proofErr w:type="spellEnd"/>
       <w:r>
         <w:t xml:space="preserve"> and perform regression testing on areas of the systems that previously had critical/major defects. The tool will also assist us by executing user scenarios thereby emulating several users.</w:t>
       </w:r>
@@ -3404,8 +3578,13 @@
         <w:t xml:space="preserve">We will subject the </w:t>
       </w:r>
       <w:r>
-        <w:t>Quantum WebStore</w:t>
-      </w:r>
+        <w:t xml:space="preserve">Quantum </w:t>
+      </w:r>
+      <w:proofErr w:type="spellStart"/>
+      <w:r>
+        <w:t>WebStore</w:t>
+      </w:r>
+      <w:proofErr w:type="spellEnd"/>
       <w:r>
         <w:t xml:space="preserve"> to high input conditions and a high volume of data during the peak times. The System wil</w:t>
       </w:r>
@@ -3527,8 +3706,13 @@
         <w:t xml:space="preserve">the </w:t>
       </w:r>
       <w:r>
-        <w:t>Quantum WebStore</w:t>
-      </w:r>
+        <w:t xml:space="preserve">Quantum </w:t>
+      </w:r>
+      <w:proofErr w:type="spellStart"/>
+      <w:r>
+        <w:t>WebStore</w:t>
+      </w:r>
+      <w:proofErr w:type="spellEnd"/>
       <w:r>
         <w:t xml:space="preserve"> and will report any defect</w:t>
       </w:r>
@@ -3572,8 +3756,16 @@
         <w:rPr>
           <w:sz w:val="20"/>
         </w:rPr>
-        <w:t>Quantum WebStore</w:t>
-      </w:r>
+        <w:t xml:space="preserve">Quantum </w:t>
+      </w:r>
+      <w:proofErr w:type="spellStart"/>
+      <w:r>
+        <w:rPr>
+          <w:sz w:val="20"/>
+        </w:rPr>
+        <w:t>WebStore</w:t>
+      </w:r>
+      <w:proofErr w:type="spellEnd"/>
       <w:r>
         <w:rPr>
           <w:sz w:val="20"/>
@@ -3949,12 +4141,21 @@
                 <w:color w:val="222222"/>
               </w:rPr>
             </w:pPr>
+            <w:proofErr w:type="spellStart"/>
             <w:r>
               <w:rPr>
                 <w:rFonts w:cs="Arial"/>
                 <w:color w:val="222222"/>
               </w:rPr>
-              <w:t>Ubuntu 10.04+</w:t>
+              <w:t>Ubuntu</w:t>
+            </w:r>
+            <w:proofErr w:type="spellEnd"/>
+            <w:r>
+              <w:rPr>
+                <w:rFonts w:cs="Arial"/>
+                <w:color w:val="222222"/>
+              </w:rPr>
+              <w:t xml:space="preserve"> 10.04+</w:t>
             </w:r>
             <w:r>
               <w:rPr>
@@ -3962,7 +4163,22 @@
                 <w:color w:val="222222"/>
               </w:rPr>
               <w:br/>
-              <w:t>Debian 6+</w:t>
+            </w:r>
+            <w:proofErr w:type="spellStart"/>
+            <w:r>
+              <w:rPr>
+                <w:rFonts w:cs="Arial"/>
+                <w:color w:val="222222"/>
+              </w:rPr>
+              <w:t>Debian</w:t>
+            </w:r>
+            <w:proofErr w:type="spellEnd"/>
+            <w:r>
+              <w:rPr>
+                <w:rFonts w:cs="Arial"/>
+                <w:color w:val="222222"/>
+              </w:rPr>
+              <w:t xml:space="preserve"> 6+</w:t>
             </w:r>
             <w:r>
               <w:rPr>
@@ -3970,7 +4186,22 @@
                 <w:color w:val="222222"/>
               </w:rPr>
               <w:br/>
-              <w:t>OpenSuSE 11.3+</w:t>
+            </w:r>
+            <w:proofErr w:type="spellStart"/>
+            <w:r>
+              <w:rPr>
+                <w:rFonts w:cs="Arial"/>
+                <w:color w:val="222222"/>
+              </w:rPr>
+              <w:t>OpenSuSE</w:t>
+            </w:r>
+            <w:proofErr w:type="spellEnd"/>
+            <w:r>
+              <w:rPr>
+                <w:rFonts w:cs="Arial"/>
+                <w:color w:val="222222"/>
+              </w:rPr>
+              <w:t xml:space="preserve"> 11.3+</w:t>
             </w:r>
             <w:r>
               <w:rPr>
@@ -4122,7 +4353,23 @@
                 <w:rFonts w:cs="Arial"/>
                 <w:color w:val="222222"/>
               </w:rPr>
-              <w:t>Intel Pentium 3 / Athlon 64 or later</w:t>
+              <w:t xml:space="preserve">Intel Pentium 3 / </w:t>
+            </w:r>
+            <w:proofErr w:type="spellStart"/>
+            <w:r>
+              <w:rPr>
+                <w:rFonts w:cs="Arial"/>
+                <w:color w:val="222222"/>
+              </w:rPr>
+              <w:t>Athlon</w:t>
+            </w:r>
+            <w:proofErr w:type="spellEnd"/>
+            <w:r>
+              <w:rPr>
+                <w:rFonts w:cs="Arial"/>
+                <w:color w:val="222222"/>
+              </w:rPr>
+              <w:t xml:space="preserve"> 64 or later</w:t>
             </w:r>
           </w:p>
         </w:tc>
@@ -4571,7 +4818,21 @@
         <w:rPr>
           <w:sz w:val="20"/>
         </w:rPr>
-        <w:t>Regular weekly meeting will be held to discuss reported defects. The development department will provide  status/updates on all defects reported and the test department will provide addition defect information if needed. All member of the project team will participate.</w:t>
+        <w:t xml:space="preserve">Regular weekly meeting will be held to discuss reported defects. The development department will </w:t>
+      </w:r>
+      <w:proofErr w:type="gramStart"/>
+      <w:r>
+        <w:rPr>
+          <w:sz w:val="20"/>
+        </w:rPr>
+        <w:t>provide  status</w:t>
+      </w:r>
+      <w:proofErr w:type="gramEnd"/>
+      <w:r>
+        <w:rPr>
+          <w:sz w:val="20"/>
+        </w:rPr>
+        <w:t>/updates on all defects reported and the test department will provide addition defect information if needed. All member of the project team will participate.</w:t>
       </w:r>
     </w:p>
     <w:p>
@@ -4671,12 +4932,19 @@
         <w:rPr>
           <w:sz w:val="20"/>
         </w:rPr>
-        <w:t xml:space="preserve">ystem is accessible by testers, developers &amp; all members of the project team. When a defect has been fixed or more information is needed, the developer will change the status of the defect to indicate the current state. Once a defect is verified as </w:t>
-      </w:r>
+        <w:t xml:space="preserve">ystem is accessible by testers, developers &amp; all members of the project team. When a defect has been fixed or more information is needed, the developer will change the status of the defect to indicate the current state. </w:t>
+      </w:r>
+      <w:proofErr w:type="gramStart"/>
       <w:r>
         <w:rPr>
           <w:sz w:val="20"/>
         </w:rPr>
+        <w:t xml:space="preserve">Once a defect is verified as </w:t>
+      </w:r>
+      <w:r>
+        <w:rPr>
+          <w:sz w:val="20"/>
+        </w:rPr>
         <w:t>fixed</w:t>
       </w:r>
       <w:r>
@@ -4685,6 +4953,7 @@
         </w:rPr>
         <w:t xml:space="preserve"> by the testers, the testers will close the defect report.</w:t>
       </w:r>
+      <w:proofErr w:type="gramEnd"/>
     </w:p>
     <w:p>
       <w:r>
@@ -4708,7 +4977,15 @@
       </w:r>
       <w:bookmarkEnd w:id="49"/>
       <w:r>
-        <w:t>Functions To Be Tested</w:t>
+        <w:t xml:space="preserve">Functions </w:t>
+      </w:r>
+      <w:proofErr w:type="gramStart"/>
+      <w:r>
+        <w:t>To</w:t>
+      </w:r>
+      <w:proofErr w:type="gramEnd"/>
+      <w:r>
+        <w:t xml:space="preserve"> Be Tested</w:t>
       </w:r>
       <w:bookmarkEnd w:id="50"/>
       <w:bookmarkEnd w:id="51"/>
@@ -5939,8 +6216,13 @@
         <w:t xml:space="preserve">ool will be used to help test the </w:t>
       </w:r>
       <w:r>
-        <w:t>Quantum WebStore</w:t>
-      </w:r>
+        <w:t xml:space="preserve">Quantum </w:t>
+      </w:r>
+      <w:proofErr w:type="spellStart"/>
+      <w:r>
+        <w:t>WebStore</w:t>
+      </w:r>
+      <w:proofErr w:type="spellEnd"/>
       <w:r>
         <w:t>. We have the licensed product onsite</w:t>
       </w:r>
@@ -6530,7 +6812,7 @@
     </w:tbl>
     <w:p/>
     <w:sectPr>
-      <w:footerReference w:type="default" r:id="rId7"/>
+      <w:footerReference w:type="default" r:id="rId8"/>
       <w:pgSz w:w="12240" w:h="15840"/>
       <w:pgMar w:top="720" w:right="758" w:bottom="1440" w:left="1418" w:header="720" w:footer="720" w:gutter="0"/>
       <w:cols w:space="720"/>
@@ -6585,7 +6867,15 @@
     </w:r>
     <w:r>
       <w:tab/>
-      <w:t>QUANTUM WebStore Test Plan</w:t>
+      <w:t xml:space="preserve">QUANTUM </w:t>
+    </w:r>
+    <w:proofErr w:type="spellStart"/>
+    <w:r>
+      <w:t>WebStore</w:t>
+    </w:r>
+    <w:proofErr w:type="spellEnd"/>
+    <w:r>
+      <w:t xml:space="preserve"> Test Plan</w:t>
     </w:r>
     <w:r>
       <w:tab/>
@@ -6613,7 +6903,7 @@
         <w:rStyle w:val="PageNumber"/>
         <w:noProof/>
       </w:rPr>
-      <w:t>2</w:t>
+      <w:t>1</w:t>
     </w:r>
     <w:r>
       <w:rPr>
@@ -9193,7 +9483,6 @@
   <w:style w:type="character" w:default="1" w:styleId="DefaultParagraphFont">
     <w:name w:val="Default Paragraph Font"/>
     <w:uiPriority w:val="1"/>
-    <w:semiHidden/>
     <w:unhideWhenUsed/>
   </w:style>
   <w:style w:type="table" w:default="1" w:styleId="TableNormal">

</xml_diff>